<commit_message>
some changes before class view
</commit_message>
<xml_diff>
--- a/ToDo/Vlad.docx
+++ b/ToDo/Vlad.docx
@@ -139,8 +139,45 @@
       <w:pPr>
         <w:pStyle w:val="a3"/>
       </w:pPr>
+    </w:p>
+    <w:p>
+      <w:pPr>
+        <w:pStyle w:val="1"/>
+        <w:rPr>
+          <w:rFonts w:eastAsiaTheme="minorHAnsi"/>
+        </w:rPr>
+      </w:pPr>
+      <w:r>
+        <w:rPr>
+          <w:rFonts w:eastAsiaTheme="minorHAnsi"/>
+        </w:rPr>
+        <w:t>Прочее</w:t>
+      </w:r>
+      <w:r>
+        <w:rPr>
+          <w:rFonts w:eastAsiaTheme="minorHAnsi"/>
+        </w:rPr>
+        <w:t>:</w:t>
+      </w:r>
       <w:bookmarkStart w:id="0" w:name="_GoBack"/>
       <w:bookmarkEnd w:id="0"/>
+    </w:p>
+    <w:p>
+      <w:pPr>
+        <w:pStyle w:val="a3"/>
+        <w:numPr>
+          <w:ilvl w:val="0"/>
+          <w:numId w:val="3"/>
+        </w:numPr>
+      </w:pPr>
+      <w:r>
+        <w:t>Размер фотографий 50КБ – 300КБ.</w:t>
+      </w:r>
+    </w:p>
+    <w:p>
+      <w:pPr>
+        <w:pStyle w:val="a3"/>
+      </w:pPr>
     </w:p>
     <w:sectPr>
       <w:pgSz w:w="11906" w:h="16838"/>
@@ -241,6 +278,92 @@
     </w:lvl>
   </w:abstractNum>
   <w:abstractNum w:abstractNumId="1">
+    <w:nsid w:val="2E1D5437"/>
+    <w:multiLevelType w:val="hybridMultilevel"/>
+    <w:tmpl w:val="347867F6"/>
+    <w:lvl w:ilvl="0" w:tplc="0419000F">
+      <w:start w:val="1"/>
+      <w:numFmt w:val="decimal"/>
+      <w:lvlText w:val="%1."/>
+      <w:lvlJc w:val="left"/>
+      <w:pPr>
+        <w:ind w:left="720" w:hanging="360"/>
+      </w:pPr>
+    </w:lvl>
+    <w:lvl w:ilvl="1" w:tplc="04190019" w:tentative="1">
+      <w:start w:val="1"/>
+      <w:numFmt w:val="lowerLetter"/>
+      <w:lvlText w:val="%2."/>
+      <w:lvlJc w:val="left"/>
+      <w:pPr>
+        <w:ind w:left="1440" w:hanging="360"/>
+      </w:pPr>
+    </w:lvl>
+    <w:lvl w:ilvl="2" w:tplc="0419001B" w:tentative="1">
+      <w:start w:val="1"/>
+      <w:numFmt w:val="lowerRoman"/>
+      <w:lvlText w:val="%3."/>
+      <w:lvlJc w:val="right"/>
+      <w:pPr>
+        <w:ind w:left="2160" w:hanging="180"/>
+      </w:pPr>
+    </w:lvl>
+    <w:lvl w:ilvl="3" w:tplc="0419000F" w:tentative="1">
+      <w:start w:val="1"/>
+      <w:numFmt w:val="decimal"/>
+      <w:lvlText w:val="%4."/>
+      <w:lvlJc w:val="left"/>
+      <w:pPr>
+        <w:ind w:left="2880" w:hanging="360"/>
+      </w:pPr>
+    </w:lvl>
+    <w:lvl w:ilvl="4" w:tplc="04190019" w:tentative="1">
+      <w:start w:val="1"/>
+      <w:numFmt w:val="lowerLetter"/>
+      <w:lvlText w:val="%5."/>
+      <w:lvlJc w:val="left"/>
+      <w:pPr>
+        <w:ind w:left="3600" w:hanging="360"/>
+      </w:pPr>
+    </w:lvl>
+    <w:lvl w:ilvl="5" w:tplc="0419001B" w:tentative="1">
+      <w:start w:val="1"/>
+      <w:numFmt w:val="lowerRoman"/>
+      <w:lvlText w:val="%6."/>
+      <w:lvlJc w:val="right"/>
+      <w:pPr>
+        <w:ind w:left="4320" w:hanging="180"/>
+      </w:pPr>
+    </w:lvl>
+    <w:lvl w:ilvl="6" w:tplc="0419000F" w:tentative="1">
+      <w:start w:val="1"/>
+      <w:numFmt w:val="decimal"/>
+      <w:lvlText w:val="%7."/>
+      <w:lvlJc w:val="left"/>
+      <w:pPr>
+        <w:ind w:left="5040" w:hanging="360"/>
+      </w:pPr>
+    </w:lvl>
+    <w:lvl w:ilvl="7" w:tplc="04190019" w:tentative="1">
+      <w:start w:val="1"/>
+      <w:numFmt w:val="lowerLetter"/>
+      <w:lvlText w:val="%8."/>
+      <w:lvlJc w:val="left"/>
+      <w:pPr>
+        <w:ind w:left="5760" w:hanging="360"/>
+      </w:pPr>
+    </w:lvl>
+    <w:lvl w:ilvl="8" w:tplc="0419001B" w:tentative="1">
+      <w:start w:val="1"/>
+      <w:numFmt w:val="lowerRoman"/>
+      <w:lvlText w:val="%9."/>
+      <w:lvlJc w:val="right"/>
+      <w:pPr>
+        <w:ind w:left="6480" w:hanging="180"/>
+      </w:pPr>
+    </w:lvl>
+  </w:abstractNum>
+  <w:abstractNum w:abstractNumId="2">
     <w:nsid w:val="76266FD8"/>
     <w:multiLevelType w:val="hybridMultilevel"/>
     <w:tmpl w:val="152CBD22"/>
@@ -327,10 +450,13 @@
     </w:lvl>
   </w:abstractNum>
   <w:num w:numId="1">
-    <w:abstractNumId w:val="1"/>
+    <w:abstractNumId w:val="2"/>
   </w:num>
   <w:num w:numId="2">
     <w:abstractNumId w:val="0"/>
+  </w:num>
+  <w:num w:numId="3">
+    <w:abstractNumId w:val="1"/>
   </w:num>
 </w:numbering>
 </file>

</xml_diff>

<commit_message>
Views now is CBV and add some js
</commit_message>
<xml_diff>
--- a/ToDo/Vlad.docx
+++ b/ToDo/Vlad.docx
@@ -61,7 +61,7 @@
             <v:path o:extrusionok="f" gradientshapeok="t" o:connecttype="rect"/>
             <o:lock v:ext="edit" aspectratio="t"/>
           </v:shapetype>
-          <v:shape id="_x0000_i1025" type="#_x0000_t75" style="width:209.25pt;height:36.75pt;mso-position-horizontal:absolute;mso-position-horizontal-relative:text;mso-position-vertical:outside;mso-position-vertical-relative:text;mso-width-relative:page;mso-height-relative:page">
+          <v:shape id="_x0000_i1025" type="#_x0000_t75" style="width:209.3pt;height:36.85pt;mso-position-horizontal:absolute;mso-position-horizontal-relative:text;mso-position-vertical:outside;mso-position-vertical-relative:text;mso-width-relative:page;mso-height-relative:page">
             <v:imagedata r:id="rId6" o:title="Pagination"/>
           </v:shape>
         </w:pict>
@@ -151,16 +151,8 @@
         <w:rPr>
           <w:rFonts w:eastAsiaTheme="minorHAnsi"/>
         </w:rPr>
-        <w:t>Прочее</w:t>
-      </w:r>
-      <w:r>
-        <w:rPr>
-          <w:rFonts w:eastAsiaTheme="minorHAnsi"/>
-        </w:rPr>
-        <w:t>:</w:t>
-      </w:r>
-      <w:bookmarkStart w:id="0" w:name="_GoBack"/>
-      <w:bookmarkEnd w:id="0"/>
+        <w:t>Прочее:</w:t>
+      </w:r>
     </w:p>
     <w:p>
       <w:pPr>
@@ -173,6 +165,32 @@
       <w:r>
         <w:t>Размер фотографий 50КБ – 300КБ.</w:t>
       </w:r>
+    </w:p>
+    <w:p>
+      <w:pPr>
+        <w:pStyle w:val="a3"/>
+        <w:numPr>
+          <w:ilvl w:val="0"/>
+          <w:numId w:val="3"/>
+        </w:numPr>
+      </w:pPr>
+      <w:r>
+        <w:t>Внедрить отзывы</w:t>
+      </w:r>
+    </w:p>
+    <w:p>
+      <w:pPr>
+        <w:pStyle w:val="a3"/>
+        <w:numPr>
+          <w:ilvl w:val="0"/>
+          <w:numId w:val="3"/>
+        </w:numPr>
+      </w:pPr>
+      <w:r>
+        <w:t>Внедрить описания столика, как дополнительная фотография.</w:t>
+      </w:r>
+      <w:bookmarkStart w:id="0" w:name="_GoBack"/>
+      <w:bookmarkEnd w:id="0"/>
     </w:p>
     <w:p>
       <w:pPr>

</xml_diff>